<commit_message>
Joe meeting and report update
</commit_message>
<xml_diff>
--- a/04_07 - Report.docx
+++ b/04_07 - Report.docx
@@ -146,7 +146,15 @@
           </w:p>
           <w:p>
             <w:r>
-              <w:t>Adding 1mM impermeants between 6 and 12 minutes</w:t>
+              <w:t xml:space="preserve">Adding 1mM </w:t>
+            </w:r>
+            <w:proofErr w:type="spellStart"/>
+            <w:r>
+              <w:t>impermeants</w:t>
+            </w:r>
+            <w:proofErr w:type="spellEnd"/>
+            <w:r>
+              <w:t xml:space="preserve"> between 6 and 12 minutes</w:t>
             </w:r>
           </w:p>
         </w:tc>
@@ -867,7 +875,15 @@
           </w:p>
           <w:p>
             <w:r>
-              <w:t xml:space="preserve">Add 60mM extracellular impermeants between </w:t>
+              <w:t xml:space="preserve">Add 60mM extracellular </w:t>
+            </w:r>
+            <w:proofErr w:type="spellStart"/>
+            <w:r>
+              <w:t>impermeants</w:t>
+            </w:r>
+            <w:proofErr w:type="spellEnd"/>
+            <w:r>
+              <w:t xml:space="preserve"> between </w:t>
             </w:r>
             <w:r>
               <w:t>400 and 800s</w:t>
@@ -1525,7 +1541,15 @@
           </w:tcPr>
           <w:p>
             <w:r>
-              <w:t xml:space="preserve">2 compartments, changing the charge of impermeants in both to -1 between </w:t>
+              <w:t xml:space="preserve">2 compartments, changing the charge of </w:t>
+            </w:r>
+            <w:proofErr w:type="spellStart"/>
+            <w:r>
+              <w:t>impermeants</w:t>
+            </w:r>
+            <w:proofErr w:type="spellEnd"/>
+            <w:r>
+              <w:t xml:space="preserve"> in both to -1 between </w:t>
             </w:r>
             <w:r>
               <w:t>4</w:t>
@@ -2072,8 +2096,13 @@
               </w:numPr>
             </w:pPr>
             <w:r>
-              <w:t>Change in chloride driving force with drop in average charge of impermeants</w:t>
-            </w:r>
+              <w:t xml:space="preserve">Change in chloride driving force with drop in average charge of </w:t>
+            </w:r>
+            <w:proofErr w:type="spellStart"/>
+            <w:r>
+              <w:t>impermeants</w:t>
+            </w:r>
+            <w:proofErr w:type="spellEnd"/>
           </w:p>
         </w:tc>
       </w:tr>
@@ -2238,7 +2267,15 @@
           </w:tcPr>
           <w:p>
             <w:r>
-              <w:t>15 minute simulation. No change to anions mid simulation. Dynamic atpase.</w:t>
+              <w:t xml:space="preserve">15 minute simulation. No change to anions mid simulation. Dynamic </w:t>
+            </w:r>
+            <w:proofErr w:type="spellStart"/>
+            <w:r>
+              <w:t>atpase</w:t>
+            </w:r>
+            <w:proofErr w:type="spellEnd"/>
+            <w:r>
+              <w:t>.</w:t>
             </w:r>
           </w:p>
         </w:tc>
@@ -2786,12 +2823,14 @@
                 <w:color w:val="000000" w:themeColor="text1"/>
               </w:rPr>
             </w:pPr>
+            <w:proofErr w:type="spellStart"/>
             <w:r>
               <w:rPr>
                 <w:color w:val="000000" w:themeColor="text1"/>
               </w:rPr>
               <w:t>Reache</w:t>
             </w:r>
+            <w:proofErr w:type="spellEnd"/>
           </w:p>
           <w:p>
             <w:pPr>
@@ -2844,18 +2883,33 @@
                 <w:color w:val="000000" w:themeColor="text1"/>
               </w:rPr>
             </w:pPr>
+            <w:proofErr w:type="spellStart"/>
             <w:r>
               <w:rPr>
                 <w:color w:val="000000" w:themeColor="text1"/>
               </w:rPr>
               <w:t>asd</w:t>
             </w:r>
+            <w:proofErr w:type="spellEnd"/>
             <w:r>
               <w:rPr>
                 <w:color w:val="000000" w:themeColor="text1"/>
               </w:rPr>
               <w:tab/>
-              <w:t>asdasd – Matches Kira’s analytical solution</w:t>
+            </w:r>
+            <w:proofErr w:type="spellStart"/>
+            <w:r>
+              <w:rPr>
+                <w:color w:val="000000" w:themeColor="text1"/>
+              </w:rPr>
+              <w:t>asdasd</w:t>
+            </w:r>
+            <w:proofErr w:type="spellEnd"/>
+            <w:r>
+              <w:rPr>
+                <w:color w:val="000000" w:themeColor="text1"/>
+              </w:rPr>
+              <w:t xml:space="preserve"> – Matches Kira’s analytical solution</w:t>
             </w:r>
           </w:p>
           <w:p>
@@ -3112,7 +3166,21 @@
               <w:rPr>
                 <w:color w:val="000000" w:themeColor="text1"/>
               </w:rPr>
-              <w:t>15 Min simulation. Charges all set from the beginning of the sim. Dynamic Atpase. No changes mid simulation</w:t>
+              <w:t xml:space="preserve">15 Min simulation. Charges all set from the beginning of the sim. Dynamic </w:t>
+            </w:r>
+            <w:proofErr w:type="spellStart"/>
+            <w:r>
+              <w:rPr>
+                <w:color w:val="000000" w:themeColor="text1"/>
+              </w:rPr>
+              <w:t>Atpase</w:t>
+            </w:r>
+            <w:proofErr w:type="spellEnd"/>
+            <w:r>
+              <w:rPr>
+                <w:color w:val="000000" w:themeColor="text1"/>
+              </w:rPr>
+              <w:t>. No changes mid simulation</w:t>
             </w:r>
           </w:p>
         </w:tc>
@@ -4959,7 +5027,21 @@
               <w:rPr>
                 <w:color w:val="000000" w:themeColor="text1"/>
               </w:rPr>
-              <w:t>Observe the effect of changing the charge of impermeants in one compartment on the boundary dynamic</w:t>
+              <w:t xml:space="preserve">Observe the effect of changing the charge of </w:t>
+            </w:r>
+            <w:proofErr w:type="spellStart"/>
+            <w:r>
+              <w:rPr>
+                <w:color w:val="000000" w:themeColor="text1"/>
+              </w:rPr>
+              <w:t>impermeants</w:t>
+            </w:r>
+            <w:proofErr w:type="spellEnd"/>
+            <w:r>
+              <w:rPr>
+                <w:color w:val="000000" w:themeColor="text1"/>
+              </w:rPr>
+              <w:t xml:space="preserve"> in one compartment on the boundary dynamic</w:t>
             </w:r>
           </w:p>
         </w:tc>
@@ -5033,6 +5115,7 @@
             </w:pPr>
             <w:r>
               <w:rPr>
+                <w:noProof/>
                 <w:color w:val="000000" w:themeColor="text1"/>
               </w:rPr>
               <w:drawing>
@@ -5105,6 +5188,7 @@
             </w:pPr>
             <w:r>
               <w:rPr>
+                <w:noProof/>
                 <w:color w:val="000000" w:themeColor="text1"/>
               </w:rPr>
               <w:drawing>
@@ -5268,6 +5352,7 @@
             </w:pPr>
             <w:r>
               <w:rPr>
+                <w:noProof/>
                 <w:color w:val="000000" w:themeColor="text1"/>
               </w:rPr>
               <w:drawing>
@@ -5434,6 +5519,7 @@
             </w:pPr>
             <w:r>
               <w:rPr>
+                <w:noProof/>
                 <w:color w:val="000000" w:themeColor="text1"/>
               </w:rPr>
               <w:drawing>
@@ -5614,6 +5700,7 @@
             </w:pPr>
             <w:r>
               <w:rPr>
+                <w:noProof/>
                 <w:color w:val="000000" w:themeColor="text1"/>
               </w:rPr>
               <w:lastRenderedPageBreak/>
@@ -5816,6 +5903,7 @@
             </w:pPr>
             <w:r>
               <w:rPr>
+                <w:noProof/>
                 <w:color w:val="000000" w:themeColor="text1"/>
               </w:rPr>
               <w:drawing>
@@ -5975,6 +6063,7 @@
             </w:pPr>
             <w:r>
               <w:rPr>
+                <w:noProof/>
                 <w:color w:val="000000" w:themeColor="text1"/>
               </w:rPr>
               <w:drawing>
@@ -6043,6 +6132,7 @@
             </w:r>
             <w:r>
               <w:rPr>
+                <w:noProof/>
                 <w:color w:val="000000" w:themeColor="text1"/>
               </w:rPr>
               <w:drawing>
@@ -6100,6 +6190,7 @@
             </w:pPr>
             <w:r>
               <w:rPr>
+                <w:noProof/>
                 <w:color w:val="000000" w:themeColor="text1"/>
               </w:rPr>
               <w:drawing>
@@ -6168,6 +6259,7 @@
             </w:r>
             <w:r>
               <w:rPr>
+                <w:noProof/>
                 <w:color w:val="000000" w:themeColor="text1"/>
               </w:rPr>
               <w:drawing>
@@ -6261,6 +6353,7 @@
             </w:pPr>
             <w:r>
               <w:rPr>
+                <w:noProof/>
                 <w:color w:val="000000" w:themeColor="text1"/>
               </w:rPr>
               <w:drawing>
@@ -6358,7 +6451,21 @@
               <w:rPr>
                 <w:color w:val="000000" w:themeColor="text1"/>
               </w:rPr>
-              <w:t>Transmembrane and transcompartmental flux at steady state</w:t>
+              <w:t xml:space="preserve">Transmembrane and </w:t>
+            </w:r>
+            <w:proofErr w:type="spellStart"/>
+            <w:r>
+              <w:rPr>
+                <w:color w:val="000000" w:themeColor="text1"/>
+              </w:rPr>
+              <w:t>transcompartmental</w:t>
+            </w:r>
+            <w:proofErr w:type="spellEnd"/>
+            <w:r>
+              <w:rPr>
+                <w:color w:val="000000" w:themeColor="text1"/>
+              </w:rPr>
+              <w:t xml:space="preserve"> flux at steady state</w:t>
             </w:r>
           </w:p>
         </w:tc>
@@ -6369,6 +6476,865 @@
         <w:rPr>
           <w:color w:val="000000" w:themeColor="text1"/>
         </w:rPr>
+      </w:pPr>
+    </w:p>
+    <w:p>
+      <w:pPr>
+        <w:tabs>
+          <w:tab w:val="left" w:pos="7375"/>
+        </w:tabs>
+      </w:pPr>
+      <w:r>
+        <w:tab/>
+      </w:r>
+    </w:p>
+    <w:p>
+      <w:r>
+        <w:br w:type="page"/>
+      </w:r>
+    </w:p>
+    <w:tbl>
+      <w:tblPr>
+        <w:tblStyle w:val="TableGrid"/>
+        <w:tblW w:w="0" w:type="auto"/>
+        <w:tblLook w:val="04A0" w:firstRow="1" w:lastRow="0" w:firstColumn="1" w:lastColumn="0" w:noHBand="0" w:noVBand="1"/>
+      </w:tblPr>
+      <w:tblGrid>
+        <w:gridCol w:w="222"/>
+        <w:gridCol w:w="8794"/>
+      </w:tblGrid>
+      <w:tr>
+        <w:tc>
+          <w:tcPr>
+            <w:tcW w:w="4508" w:type="dxa"/>
+          </w:tcPr>
+          <w:p>
+            <w:pPr>
+              <w:tabs>
+                <w:tab w:val="left" w:pos="7375"/>
+              </w:tabs>
+            </w:pPr>
+          </w:p>
+        </w:tc>
+        <w:tc>
+          <w:tcPr>
+            <w:tcW w:w="4508" w:type="dxa"/>
+          </w:tcPr>
+          <w:p>
+            <w:pPr>
+              <w:tabs>
+                <w:tab w:val="left" w:pos="7375"/>
+              </w:tabs>
+            </w:pPr>
+            <w:r>
+              <w:drawing>
+                <wp:inline distT="0" distB="0" distL="0" distR="0" wp14:anchorId="30A38C75" wp14:editId="0D5022C6">
+                  <wp:extent cx="5731510" cy="4464050"/>
+                  <wp:effectExtent l="0" t="0" r="2540" b="0"/>
+                  <wp:docPr id="39" name="Picture 39"/>
+                  <wp:cNvGraphicFramePr>
+                    <a:graphicFrameLocks xmlns:a="http://schemas.openxmlformats.org/drawingml/2006/main" noChangeAspect="1"/>
+                  </wp:cNvGraphicFramePr>
+                  <a:graphic xmlns:a="http://schemas.openxmlformats.org/drawingml/2006/main">
+                    <a:graphicData uri="http://schemas.openxmlformats.org/drawingml/2006/picture">
+                      <pic:pic xmlns:pic="http://schemas.openxmlformats.org/drawingml/2006/picture">
+                        <pic:nvPicPr>
+                          <pic:cNvPr id="1" name=""/>
+                          <pic:cNvPicPr/>
+                        </pic:nvPicPr>
+                        <pic:blipFill>
+                          <a:blip r:embed="rId60"/>
+                          <a:stretch>
+                            <a:fillRect/>
+                          </a:stretch>
+                        </pic:blipFill>
+                        <pic:spPr>
+                          <a:xfrm>
+                            <a:off x="0" y="0"/>
+                            <a:ext cx="5731510" cy="4464050"/>
+                          </a:xfrm>
+                          <a:prstGeom prst="rect">
+                            <a:avLst/>
+                          </a:prstGeom>
+                        </pic:spPr>
+                      </pic:pic>
+                    </a:graphicData>
+                  </a:graphic>
+                </wp:inline>
+              </w:drawing>
+            </w:r>
+          </w:p>
+        </w:tc>
+      </w:tr>
+      <w:tr>
+        <w:tc>
+          <w:tcPr>
+            <w:tcW w:w="4508" w:type="dxa"/>
+          </w:tcPr>
+          <w:p>
+            <w:pPr>
+              <w:tabs>
+                <w:tab w:val="left" w:pos="7375"/>
+              </w:tabs>
+            </w:pPr>
+          </w:p>
+        </w:tc>
+        <w:tc>
+          <w:tcPr>
+            <w:tcW w:w="4508" w:type="dxa"/>
+          </w:tcPr>
+          <w:p>
+            <w:pPr>
+              <w:tabs>
+                <w:tab w:val="left" w:pos="7375"/>
+              </w:tabs>
+            </w:pPr>
+            <w:r>
+              <w:drawing>
+                <wp:inline distT="0" distB="0" distL="0" distR="0" wp14:anchorId="5E2BF4CA" wp14:editId="0DF1F1FB">
+                  <wp:extent cx="2933480" cy="2387048"/>
+                  <wp:effectExtent l="0" t="0" r="635" b="0"/>
+                  <wp:docPr id="40" name="Picture 40"/>
+                  <wp:cNvGraphicFramePr>
+                    <a:graphicFrameLocks xmlns:a="http://schemas.openxmlformats.org/drawingml/2006/main" noChangeAspect="1"/>
+                  </wp:cNvGraphicFramePr>
+                  <a:graphic xmlns:a="http://schemas.openxmlformats.org/drawingml/2006/main">
+                    <a:graphicData uri="http://schemas.openxmlformats.org/drawingml/2006/picture">
+                      <pic:pic xmlns:pic="http://schemas.openxmlformats.org/drawingml/2006/picture">
+                        <pic:nvPicPr>
+                          <pic:cNvPr id="1" name=""/>
+                          <pic:cNvPicPr/>
+                        </pic:nvPicPr>
+                        <pic:blipFill>
+                          <a:blip r:embed="rId61"/>
+                          <a:stretch>
+                            <a:fillRect/>
+                          </a:stretch>
+                        </pic:blipFill>
+                        <pic:spPr>
+                          <a:xfrm>
+                            <a:off x="0" y="0"/>
+                            <a:ext cx="2969291" cy="2416188"/>
+                          </a:xfrm>
+                          <a:prstGeom prst="rect">
+                            <a:avLst/>
+                          </a:prstGeom>
+                        </pic:spPr>
+                      </pic:pic>
+                    </a:graphicData>
+                  </a:graphic>
+                </wp:inline>
+              </w:drawing>
+            </w:r>
+          </w:p>
+        </w:tc>
+      </w:tr>
+      <w:tr>
+        <w:tc>
+          <w:tcPr>
+            <w:tcW w:w="4508" w:type="dxa"/>
+          </w:tcPr>
+          <w:p>
+            <w:pPr>
+              <w:tabs>
+                <w:tab w:val="left" w:pos="7375"/>
+              </w:tabs>
+            </w:pPr>
+          </w:p>
+        </w:tc>
+        <w:tc>
+          <w:tcPr>
+            <w:tcW w:w="4508" w:type="dxa"/>
+          </w:tcPr>
+          <w:p>
+            <w:pPr>
+              <w:tabs>
+                <w:tab w:val="left" w:pos="7375"/>
+              </w:tabs>
+            </w:pPr>
+          </w:p>
+          <w:p>
+            <w:pPr>
+              <w:tabs>
+                <w:tab w:val="left" w:pos="7375"/>
+              </w:tabs>
+            </w:pPr>
+          </w:p>
+          <w:p>
+            <w:pPr>
+              <w:tabs>
+                <w:tab w:val="left" w:pos="7375"/>
+              </w:tabs>
+            </w:pPr>
+          </w:p>
+          <w:p>
+            <w:pPr>
+              <w:tabs>
+                <w:tab w:val="left" w:pos="7375"/>
+              </w:tabs>
+            </w:pPr>
+          </w:p>
+          <w:p>
+            <w:pPr>
+              <w:tabs>
+                <w:tab w:val="left" w:pos="7375"/>
+              </w:tabs>
+            </w:pPr>
+          </w:p>
+          <w:p>
+            <w:pPr>
+              <w:tabs>
+                <w:tab w:val="left" w:pos="7375"/>
+              </w:tabs>
+            </w:pPr>
+          </w:p>
+          <w:p>
+            <w:pPr>
+              <w:tabs>
+                <w:tab w:val="left" w:pos="7375"/>
+              </w:tabs>
+            </w:pPr>
+          </w:p>
+          <w:p>
+            <w:pPr>
+              <w:tabs>
+                <w:tab w:val="left" w:pos="7375"/>
+              </w:tabs>
+            </w:pPr>
+            <w:r>
+              <w:lastRenderedPageBreak/>
+              <w:drawing>
+                <wp:anchor distT="0" distB="0" distL="114300" distR="114300" simplePos="0" relativeHeight="251717632" behindDoc="1" locked="0" layoutInCell="1" allowOverlap="1" wp14:anchorId="19A13C65" wp14:editId="27CFF58E">
+                  <wp:simplePos x="0" y="0"/>
+                  <wp:positionH relativeFrom="column">
+                    <wp:posOffset>-64770</wp:posOffset>
+                  </wp:positionH>
+                  <wp:positionV relativeFrom="paragraph">
+                    <wp:posOffset>0</wp:posOffset>
+                  </wp:positionV>
+                  <wp:extent cx="3995420" cy="2853690"/>
+                  <wp:effectExtent l="0" t="0" r="5080" b="3810"/>
+                  <wp:wrapTight wrapText="bothSides">
+                    <wp:wrapPolygon edited="0">
+                      <wp:start x="0" y="0"/>
+                      <wp:lineTo x="0" y="21485"/>
+                      <wp:lineTo x="21524" y="21485"/>
+                      <wp:lineTo x="21524" y="0"/>
+                      <wp:lineTo x="0" y="0"/>
+                    </wp:wrapPolygon>
+                  </wp:wrapTight>
+                  <wp:docPr id="41" name="Picture 41"/>
+                  <wp:cNvGraphicFramePr>
+                    <a:graphicFrameLocks xmlns:a="http://schemas.openxmlformats.org/drawingml/2006/main" noChangeAspect="1"/>
+                  </wp:cNvGraphicFramePr>
+                  <a:graphic xmlns:a="http://schemas.openxmlformats.org/drawingml/2006/main">
+                    <a:graphicData uri="http://schemas.openxmlformats.org/drawingml/2006/picture">
+                      <pic:pic xmlns:pic="http://schemas.openxmlformats.org/drawingml/2006/picture">
+                        <pic:nvPicPr>
+                          <pic:cNvPr id="1" name=""/>
+                          <pic:cNvPicPr/>
+                        </pic:nvPicPr>
+                        <pic:blipFill>
+                          <a:blip r:embed="rId62">
+                            <a:extLst>
+                              <a:ext uri="{28A0092B-C50C-407E-A947-70E740481C1C}">
+                                <a14:useLocalDpi xmlns:a14="http://schemas.microsoft.com/office/drawing/2010/main" val="0"/>
+                              </a:ext>
+                            </a:extLst>
+                          </a:blip>
+                          <a:stretch>
+                            <a:fillRect/>
+                          </a:stretch>
+                        </pic:blipFill>
+                        <pic:spPr>
+                          <a:xfrm>
+                            <a:off x="0" y="0"/>
+                            <a:ext cx="3995420" cy="2853690"/>
+                          </a:xfrm>
+                          <a:prstGeom prst="rect">
+                            <a:avLst/>
+                          </a:prstGeom>
+                        </pic:spPr>
+                      </pic:pic>
+                    </a:graphicData>
+                  </a:graphic>
+                  <wp14:sizeRelH relativeFrom="margin">
+                    <wp14:pctWidth>0</wp14:pctWidth>
+                  </wp14:sizeRelH>
+                  <wp14:sizeRelV relativeFrom="margin">
+                    <wp14:pctHeight>0</wp14:pctHeight>
+                  </wp14:sizeRelV>
+                </wp:anchor>
+              </w:drawing>
+            </w:r>
+          </w:p>
+        </w:tc>
+      </w:tr>
+      <w:tr>
+        <w:tc>
+          <w:tcPr>
+            <w:tcW w:w="4508" w:type="dxa"/>
+          </w:tcPr>
+          <w:p>
+            <w:pPr>
+              <w:tabs>
+                <w:tab w:val="left" w:pos="7375"/>
+              </w:tabs>
+            </w:pPr>
+          </w:p>
+        </w:tc>
+        <w:tc>
+          <w:tcPr>
+            <w:tcW w:w="4508" w:type="dxa"/>
+          </w:tcPr>
+          <w:p>
+            <w:pPr>
+              <w:tabs>
+                <w:tab w:val="left" w:pos="7375"/>
+              </w:tabs>
+            </w:pPr>
+            <w:r>
+              <w:drawing>
+                <wp:anchor distT="0" distB="0" distL="114300" distR="114300" simplePos="0" relativeHeight="251718656" behindDoc="1" locked="0" layoutInCell="1" allowOverlap="1" wp14:anchorId="35DDA909" wp14:editId="7C1E63AD">
+                  <wp:simplePos x="0" y="0"/>
+                  <wp:positionH relativeFrom="column">
+                    <wp:posOffset>-64770</wp:posOffset>
+                  </wp:positionH>
+                  <wp:positionV relativeFrom="paragraph">
+                    <wp:posOffset>0</wp:posOffset>
+                  </wp:positionV>
+                  <wp:extent cx="3884295" cy="2603500"/>
+                  <wp:effectExtent l="0" t="0" r="1905" b="6350"/>
+                  <wp:wrapTight wrapText="bothSides">
+                    <wp:wrapPolygon edited="0">
+                      <wp:start x="0" y="0"/>
+                      <wp:lineTo x="0" y="21495"/>
+                      <wp:lineTo x="21505" y="21495"/>
+                      <wp:lineTo x="21505" y="0"/>
+                      <wp:lineTo x="0" y="0"/>
+                    </wp:wrapPolygon>
+                  </wp:wrapTight>
+                  <wp:docPr id="42" name="Picture 42"/>
+                  <wp:cNvGraphicFramePr>
+                    <a:graphicFrameLocks xmlns:a="http://schemas.openxmlformats.org/drawingml/2006/main" noChangeAspect="1"/>
+                  </wp:cNvGraphicFramePr>
+                  <a:graphic xmlns:a="http://schemas.openxmlformats.org/drawingml/2006/main">
+                    <a:graphicData uri="http://schemas.openxmlformats.org/drawingml/2006/picture">
+                      <pic:pic xmlns:pic="http://schemas.openxmlformats.org/drawingml/2006/picture">
+                        <pic:nvPicPr>
+                          <pic:cNvPr id="1" name=""/>
+                          <pic:cNvPicPr/>
+                        </pic:nvPicPr>
+                        <pic:blipFill>
+                          <a:blip r:embed="rId63">
+                            <a:extLst>
+                              <a:ext uri="{28A0092B-C50C-407E-A947-70E740481C1C}">
+                                <a14:useLocalDpi xmlns:a14="http://schemas.microsoft.com/office/drawing/2010/main" val="0"/>
+                              </a:ext>
+                            </a:extLst>
+                          </a:blip>
+                          <a:stretch>
+                            <a:fillRect/>
+                          </a:stretch>
+                        </pic:blipFill>
+                        <pic:spPr>
+                          <a:xfrm>
+                            <a:off x="0" y="0"/>
+                            <a:ext cx="3884295" cy="2603500"/>
+                          </a:xfrm>
+                          <a:prstGeom prst="rect">
+                            <a:avLst/>
+                          </a:prstGeom>
+                        </pic:spPr>
+                      </pic:pic>
+                    </a:graphicData>
+                  </a:graphic>
+                  <wp14:sizeRelH relativeFrom="margin">
+                    <wp14:pctWidth>0</wp14:pctWidth>
+                  </wp14:sizeRelH>
+                  <wp14:sizeRelV relativeFrom="margin">
+                    <wp14:pctHeight>0</wp14:pctHeight>
+                  </wp14:sizeRelV>
+                </wp:anchor>
+              </w:drawing>
+            </w:r>
+          </w:p>
+        </w:tc>
+      </w:tr>
+      <w:tr>
+        <w:tc>
+          <w:tcPr>
+            <w:tcW w:w="4508" w:type="dxa"/>
+          </w:tcPr>
+          <w:p>
+            <w:pPr>
+              <w:tabs>
+                <w:tab w:val="left" w:pos="7375"/>
+              </w:tabs>
+            </w:pPr>
+          </w:p>
+        </w:tc>
+        <w:tc>
+          <w:tcPr>
+            <w:tcW w:w="4508" w:type="dxa"/>
+          </w:tcPr>
+          <w:p>
+            <w:pPr>
+              <w:tabs>
+                <w:tab w:val="left" w:pos="7375"/>
+              </w:tabs>
+            </w:pPr>
+            <w:r>
+              <w:drawing>
+                <wp:anchor distT="0" distB="0" distL="114300" distR="114300" simplePos="0" relativeHeight="251719680" behindDoc="1" locked="0" layoutInCell="1" allowOverlap="1" wp14:anchorId="2C9A16D6" wp14:editId="42148BDE">
+                  <wp:simplePos x="0" y="0"/>
+                  <wp:positionH relativeFrom="column">
+                    <wp:posOffset>-64770</wp:posOffset>
+                  </wp:positionH>
+                  <wp:positionV relativeFrom="paragraph">
+                    <wp:posOffset>0</wp:posOffset>
+                  </wp:positionV>
+                  <wp:extent cx="3990340" cy="2715895"/>
+                  <wp:effectExtent l="0" t="0" r="0" b="8255"/>
+                  <wp:wrapTight wrapText="bothSides">
+                    <wp:wrapPolygon edited="0">
+                      <wp:start x="0" y="0"/>
+                      <wp:lineTo x="0" y="21514"/>
+                      <wp:lineTo x="21449" y="21514"/>
+                      <wp:lineTo x="21449" y="0"/>
+                      <wp:lineTo x="0" y="0"/>
+                    </wp:wrapPolygon>
+                  </wp:wrapTight>
+                  <wp:docPr id="43" name="Picture 43"/>
+                  <wp:cNvGraphicFramePr>
+                    <a:graphicFrameLocks xmlns:a="http://schemas.openxmlformats.org/drawingml/2006/main" noChangeAspect="1"/>
+                  </wp:cNvGraphicFramePr>
+                  <a:graphic xmlns:a="http://schemas.openxmlformats.org/drawingml/2006/main">
+                    <a:graphicData uri="http://schemas.openxmlformats.org/drawingml/2006/picture">
+                      <pic:pic xmlns:pic="http://schemas.openxmlformats.org/drawingml/2006/picture">
+                        <pic:nvPicPr>
+                          <pic:cNvPr id="1" name=""/>
+                          <pic:cNvPicPr/>
+                        </pic:nvPicPr>
+                        <pic:blipFill>
+                          <a:blip r:embed="rId64">
+                            <a:extLst>
+                              <a:ext uri="{28A0092B-C50C-407E-A947-70E740481C1C}">
+                                <a14:useLocalDpi xmlns:a14="http://schemas.microsoft.com/office/drawing/2010/main" val="0"/>
+                              </a:ext>
+                            </a:extLst>
+                          </a:blip>
+                          <a:stretch>
+                            <a:fillRect/>
+                          </a:stretch>
+                        </pic:blipFill>
+                        <pic:spPr>
+                          <a:xfrm>
+                            <a:off x="0" y="0"/>
+                            <a:ext cx="3990340" cy="2715895"/>
+                          </a:xfrm>
+                          <a:prstGeom prst="rect">
+                            <a:avLst/>
+                          </a:prstGeom>
+                        </pic:spPr>
+                      </pic:pic>
+                    </a:graphicData>
+                  </a:graphic>
+                  <wp14:sizeRelH relativeFrom="margin">
+                    <wp14:pctWidth>0</wp14:pctWidth>
+                  </wp14:sizeRelH>
+                  <wp14:sizeRelV relativeFrom="margin">
+                    <wp14:pctHeight>0</wp14:pctHeight>
+                  </wp14:sizeRelV>
+                </wp:anchor>
+              </w:drawing>
+            </w:r>
+          </w:p>
+        </w:tc>
+      </w:tr>
+      <w:tr>
+        <w:tc>
+          <w:tcPr>
+            <w:tcW w:w="4508" w:type="dxa"/>
+          </w:tcPr>
+          <w:p>
+            <w:pPr>
+              <w:tabs>
+                <w:tab w:val="left" w:pos="7375"/>
+              </w:tabs>
+            </w:pPr>
+          </w:p>
+        </w:tc>
+        <w:tc>
+          <w:tcPr>
+            <w:tcW w:w="4508" w:type="dxa"/>
+          </w:tcPr>
+          <w:p>
+            <w:pPr>
+              <w:tabs>
+                <w:tab w:val="left" w:pos="7375"/>
+              </w:tabs>
+            </w:pPr>
+            <w:r>
+              <w:drawing>
+                <wp:anchor distT="0" distB="0" distL="114300" distR="114300" simplePos="0" relativeHeight="251720704" behindDoc="1" locked="0" layoutInCell="1" allowOverlap="1" wp14:anchorId="795B173C" wp14:editId="33049C57">
+                  <wp:simplePos x="0" y="0"/>
+                  <wp:positionH relativeFrom="column">
+                    <wp:posOffset>-33057</wp:posOffset>
+                  </wp:positionH>
+                  <wp:positionV relativeFrom="paragraph">
+                    <wp:posOffset>72320</wp:posOffset>
+                  </wp:positionV>
+                  <wp:extent cx="4639945" cy="3168650"/>
+                  <wp:effectExtent l="0" t="0" r="8255" b="0"/>
+                  <wp:wrapTight wrapText="bothSides">
+                    <wp:wrapPolygon edited="0">
+                      <wp:start x="0" y="0"/>
+                      <wp:lineTo x="0" y="21427"/>
+                      <wp:lineTo x="21550" y="21427"/>
+                      <wp:lineTo x="21550" y="0"/>
+                      <wp:lineTo x="0" y="0"/>
+                    </wp:wrapPolygon>
+                  </wp:wrapTight>
+                  <wp:docPr id="44" name="Picture 44"/>
+                  <wp:cNvGraphicFramePr>
+                    <a:graphicFrameLocks xmlns:a="http://schemas.openxmlformats.org/drawingml/2006/main" noChangeAspect="1"/>
+                  </wp:cNvGraphicFramePr>
+                  <a:graphic xmlns:a="http://schemas.openxmlformats.org/drawingml/2006/main">
+                    <a:graphicData uri="http://schemas.openxmlformats.org/drawingml/2006/picture">
+                      <pic:pic xmlns:pic="http://schemas.openxmlformats.org/drawingml/2006/picture">
+                        <pic:nvPicPr>
+                          <pic:cNvPr id="1" name=""/>
+                          <pic:cNvPicPr/>
+                        </pic:nvPicPr>
+                        <pic:blipFill>
+                          <a:blip r:embed="rId65">
+                            <a:extLst>
+                              <a:ext uri="{28A0092B-C50C-407E-A947-70E740481C1C}">
+                                <a14:useLocalDpi xmlns:a14="http://schemas.microsoft.com/office/drawing/2010/main" val="0"/>
+                              </a:ext>
+                            </a:extLst>
+                          </a:blip>
+                          <a:stretch>
+                            <a:fillRect/>
+                          </a:stretch>
+                        </pic:blipFill>
+                        <pic:spPr>
+                          <a:xfrm>
+                            <a:off x="0" y="0"/>
+                            <a:ext cx="4639945" cy="3168650"/>
+                          </a:xfrm>
+                          <a:prstGeom prst="rect">
+                            <a:avLst/>
+                          </a:prstGeom>
+                        </pic:spPr>
+                      </pic:pic>
+                    </a:graphicData>
+                  </a:graphic>
+                  <wp14:sizeRelH relativeFrom="margin">
+                    <wp14:pctWidth>0</wp14:pctWidth>
+                  </wp14:sizeRelH>
+                  <wp14:sizeRelV relativeFrom="margin">
+                    <wp14:pctHeight>0</wp14:pctHeight>
+                  </wp14:sizeRelV>
+                </wp:anchor>
+              </w:drawing>
+            </w:r>
+          </w:p>
+        </w:tc>
+      </w:tr>
+      <w:tr>
+        <w:tc>
+          <w:tcPr>
+            <w:tcW w:w="4508" w:type="dxa"/>
+          </w:tcPr>
+          <w:p>
+            <w:pPr>
+              <w:tabs>
+                <w:tab w:val="left" w:pos="7375"/>
+              </w:tabs>
+            </w:pPr>
+          </w:p>
+        </w:tc>
+        <w:tc>
+          <w:tcPr>
+            <w:tcW w:w="4508" w:type="dxa"/>
+          </w:tcPr>
+          <w:p>
+            <w:pPr>
+              <w:tabs>
+                <w:tab w:val="left" w:pos="7375"/>
+              </w:tabs>
+            </w:pPr>
+            <w:r>
+              <w:drawing>
+                <wp:inline distT="0" distB="0" distL="0" distR="0" wp14:anchorId="4A677AE7" wp14:editId="6D9F4E74">
+                  <wp:extent cx="2272786" cy="2241073"/>
+                  <wp:effectExtent l="0" t="0" r="0" b="6985"/>
+                  <wp:docPr id="45" name="Picture 45"/>
+                  <wp:cNvGraphicFramePr>
+                    <a:graphicFrameLocks xmlns:a="http://schemas.openxmlformats.org/drawingml/2006/main" noChangeAspect="1"/>
+                  </wp:cNvGraphicFramePr>
+                  <a:graphic xmlns:a="http://schemas.openxmlformats.org/drawingml/2006/main">
+                    <a:graphicData uri="http://schemas.openxmlformats.org/drawingml/2006/picture">
+                      <pic:pic xmlns:pic="http://schemas.openxmlformats.org/drawingml/2006/picture">
+                        <pic:nvPicPr>
+                          <pic:cNvPr id="1" name=""/>
+                          <pic:cNvPicPr/>
+                        </pic:nvPicPr>
+                        <pic:blipFill>
+                          <a:blip r:embed="rId66"/>
+                          <a:stretch>
+                            <a:fillRect/>
+                          </a:stretch>
+                        </pic:blipFill>
+                        <pic:spPr>
+                          <a:xfrm>
+                            <a:off x="0" y="0"/>
+                            <a:ext cx="2333167" cy="2300611"/>
+                          </a:xfrm>
+                          <a:prstGeom prst="rect">
+                            <a:avLst/>
+                          </a:prstGeom>
+                        </pic:spPr>
+                      </pic:pic>
+                    </a:graphicData>
+                  </a:graphic>
+                </wp:inline>
+              </w:drawing>
+            </w:r>
+            <w:r>
+              <w:drawing>
+                <wp:inline distT="0" distB="0" distL="0" distR="0" wp14:anchorId="38A10EE0" wp14:editId="20F6EBD2">
+                  <wp:extent cx="2743200" cy="2390812"/>
+                  <wp:effectExtent l="0" t="0" r="0" b="9525"/>
+                  <wp:docPr id="52" name="Picture 52"/>
+                  <wp:cNvGraphicFramePr>
+                    <a:graphicFrameLocks xmlns:a="http://schemas.openxmlformats.org/drawingml/2006/main" noChangeAspect="1"/>
+                  </wp:cNvGraphicFramePr>
+                  <a:graphic xmlns:a="http://schemas.openxmlformats.org/drawingml/2006/main">
+                    <a:graphicData uri="http://schemas.openxmlformats.org/drawingml/2006/picture">
+                      <pic:pic xmlns:pic="http://schemas.openxmlformats.org/drawingml/2006/picture">
+                        <pic:nvPicPr>
+                          <pic:cNvPr id="1" name=""/>
+                          <pic:cNvPicPr/>
+                        </pic:nvPicPr>
+                        <pic:blipFill>
+                          <a:blip r:embed="rId67"/>
+                          <a:stretch>
+                            <a:fillRect/>
+                          </a:stretch>
+                        </pic:blipFill>
+                        <pic:spPr>
+                          <a:xfrm>
+                            <a:off x="0" y="0"/>
+                            <a:ext cx="2765093" cy="2409892"/>
+                          </a:xfrm>
+                          <a:prstGeom prst="rect">
+                            <a:avLst/>
+                          </a:prstGeom>
+                        </pic:spPr>
+                      </pic:pic>
+                    </a:graphicData>
+                  </a:graphic>
+                </wp:inline>
+              </w:drawing>
+            </w:r>
+          </w:p>
+          <w:p>
+            <w:pPr>
+              <w:tabs>
+                <w:tab w:val="left" w:pos="7375"/>
+              </w:tabs>
+            </w:pPr>
+          </w:p>
+          <w:p>
+            <w:pPr>
+              <w:tabs>
+                <w:tab w:val="left" w:pos="7375"/>
+              </w:tabs>
+            </w:pPr>
+            <w:r>
+              <w:drawing>
+                <wp:inline distT="0" distB="0" distL="0" distR="0" wp14:anchorId="16E51592" wp14:editId="2D487A70">
+                  <wp:extent cx="2568777" cy="1980293"/>
+                  <wp:effectExtent l="0" t="0" r="3175" b="1270"/>
+                  <wp:docPr id="53" name="Picture 53"/>
+                  <wp:cNvGraphicFramePr>
+                    <a:graphicFrameLocks xmlns:a="http://schemas.openxmlformats.org/drawingml/2006/main" noChangeAspect="1"/>
+                  </wp:cNvGraphicFramePr>
+                  <a:graphic xmlns:a="http://schemas.openxmlformats.org/drawingml/2006/main">
+                    <a:graphicData uri="http://schemas.openxmlformats.org/drawingml/2006/picture">
+                      <pic:pic xmlns:pic="http://schemas.openxmlformats.org/drawingml/2006/picture">
+                        <pic:nvPicPr>
+                          <pic:cNvPr id="1" name=""/>
+                          <pic:cNvPicPr/>
+                        </pic:nvPicPr>
+                        <pic:blipFill>
+                          <a:blip r:embed="rId68"/>
+                          <a:stretch>
+                            <a:fillRect/>
+                          </a:stretch>
+                        </pic:blipFill>
+                        <pic:spPr>
+                          <a:xfrm>
+                            <a:off x="0" y="0"/>
+                            <a:ext cx="2654624" cy="2046473"/>
+                          </a:xfrm>
+                          <a:prstGeom prst="rect">
+                            <a:avLst/>
+                          </a:prstGeom>
+                        </pic:spPr>
+                      </pic:pic>
+                    </a:graphicData>
+                  </a:graphic>
+                </wp:inline>
+              </w:drawing>
+            </w:r>
+            <w:r>
+              <w:drawing>
+                <wp:inline distT="0" distB="0" distL="0" distR="0" wp14:anchorId="0EFBC6A0" wp14:editId="0E46C369">
+                  <wp:extent cx="2579348" cy="1993964"/>
+                  <wp:effectExtent l="0" t="0" r="0" b="6350"/>
+                  <wp:docPr id="54" name="Picture 54"/>
+                  <wp:cNvGraphicFramePr>
+                    <a:graphicFrameLocks xmlns:a="http://schemas.openxmlformats.org/drawingml/2006/main" noChangeAspect="1"/>
+                  </wp:cNvGraphicFramePr>
+                  <a:graphic xmlns:a="http://schemas.openxmlformats.org/drawingml/2006/main">
+                    <a:graphicData uri="http://schemas.openxmlformats.org/drawingml/2006/picture">
+                      <pic:pic xmlns:pic="http://schemas.openxmlformats.org/drawingml/2006/picture">
+                        <pic:nvPicPr>
+                          <pic:cNvPr id="1" name=""/>
+                          <pic:cNvPicPr/>
+                        </pic:nvPicPr>
+                        <pic:blipFill>
+                          <a:blip r:embed="rId69"/>
+                          <a:stretch>
+                            <a:fillRect/>
+                          </a:stretch>
+                        </pic:blipFill>
+                        <pic:spPr>
+                          <a:xfrm>
+                            <a:off x="0" y="0"/>
+                            <a:ext cx="2659951" cy="2056274"/>
+                          </a:xfrm>
+                          <a:prstGeom prst="rect">
+                            <a:avLst/>
+                          </a:prstGeom>
+                        </pic:spPr>
+                      </pic:pic>
+                    </a:graphicData>
+                  </a:graphic>
+                </wp:inline>
+              </w:drawing>
+            </w:r>
+          </w:p>
+          <w:p>
+            <w:pPr>
+              <w:tabs>
+                <w:tab w:val="left" w:pos="7375"/>
+              </w:tabs>
+            </w:pPr>
+          </w:p>
+        </w:tc>
+      </w:tr>
+      <w:tr>
+        <w:tc>
+          <w:tcPr>
+            <w:tcW w:w="4508" w:type="dxa"/>
+          </w:tcPr>
+          <w:p>
+            <w:pPr>
+              <w:tabs>
+                <w:tab w:val="left" w:pos="7375"/>
+              </w:tabs>
+            </w:pPr>
+          </w:p>
+        </w:tc>
+        <w:tc>
+          <w:tcPr>
+            <w:tcW w:w="4508" w:type="dxa"/>
+          </w:tcPr>
+          <w:p>
+            <w:pPr>
+              <w:tabs>
+                <w:tab w:val="left" w:pos="7375"/>
+              </w:tabs>
+            </w:pPr>
+            <w:r>
+              <w:drawing>
+                <wp:anchor distT="0" distB="0" distL="114300" distR="114300" simplePos="0" relativeHeight="251721728" behindDoc="1" locked="0" layoutInCell="1" allowOverlap="1" wp14:anchorId="495061B0" wp14:editId="18905AB7">
+                  <wp:simplePos x="0" y="0"/>
+                  <wp:positionH relativeFrom="column">
+                    <wp:posOffset>-64770</wp:posOffset>
+                  </wp:positionH>
+                  <wp:positionV relativeFrom="paragraph">
+                    <wp:posOffset>0</wp:posOffset>
+                  </wp:positionV>
+                  <wp:extent cx="5095240" cy="2115185"/>
+                  <wp:effectExtent l="0" t="0" r="0" b="0"/>
+                  <wp:wrapTight wrapText="bothSides">
+                    <wp:wrapPolygon edited="0">
+                      <wp:start x="0" y="0"/>
+                      <wp:lineTo x="0" y="21399"/>
+                      <wp:lineTo x="21482" y="21399"/>
+                      <wp:lineTo x="21482" y="0"/>
+                      <wp:lineTo x="0" y="0"/>
+                    </wp:wrapPolygon>
+                  </wp:wrapTight>
+                  <wp:docPr id="55" name="Picture 55"/>
+                  <wp:cNvGraphicFramePr>
+                    <a:graphicFrameLocks xmlns:a="http://schemas.openxmlformats.org/drawingml/2006/main" noChangeAspect="1"/>
+                  </wp:cNvGraphicFramePr>
+                  <a:graphic xmlns:a="http://schemas.openxmlformats.org/drawingml/2006/main">
+                    <a:graphicData uri="http://schemas.openxmlformats.org/drawingml/2006/picture">
+                      <pic:pic xmlns:pic="http://schemas.openxmlformats.org/drawingml/2006/picture">
+                        <pic:nvPicPr>
+                          <pic:cNvPr id="1" name=""/>
+                          <pic:cNvPicPr/>
+                        </pic:nvPicPr>
+                        <pic:blipFill>
+                          <a:blip r:embed="rId70">
+                            <a:extLst>
+                              <a:ext uri="{28A0092B-C50C-407E-A947-70E740481C1C}">
+                                <a14:useLocalDpi xmlns:a14="http://schemas.microsoft.com/office/drawing/2010/main" val="0"/>
+                              </a:ext>
+                            </a:extLst>
+                          </a:blip>
+                          <a:stretch>
+                            <a:fillRect/>
+                          </a:stretch>
+                        </pic:blipFill>
+                        <pic:spPr>
+                          <a:xfrm>
+                            <a:off x="0" y="0"/>
+                            <a:ext cx="5095240" cy="2115185"/>
+                          </a:xfrm>
+                          <a:prstGeom prst="rect">
+                            <a:avLst/>
+                          </a:prstGeom>
+                        </pic:spPr>
+                      </pic:pic>
+                    </a:graphicData>
+                  </a:graphic>
+                  <wp14:sizeRelH relativeFrom="margin">
+                    <wp14:pctWidth>0</wp14:pctWidth>
+                  </wp14:sizeRelH>
+                  <wp14:sizeRelV relativeFrom="margin">
+                    <wp14:pctHeight>0</wp14:pctHeight>
+                  </wp14:sizeRelV>
+                </wp:anchor>
+              </w:drawing>
+            </w:r>
+          </w:p>
+        </w:tc>
+      </w:tr>
+    </w:tbl>
+    <w:p>
+      <w:pPr>
+        <w:tabs>
+          <w:tab w:val="left" w:pos="7375"/>
+        </w:tabs>
       </w:pPr>
     </w:p>
     <w:sectPr>

</xml_diff>